<commit_message>
Last Update 29-11-2018 13:11:48.59
</commit_message>
<xml_diff>
--- a/IT6601-MC-Lesson Plan.docx
+++ b/IT6601-MC-Lesson Plan.docx
@@ -84,17 +84,8 @@
           <w:szCs w:val="20"/>
         </w:rPr>
         <w:tab/>
-        <w:t xml:space="preserve">: </w:t>
-      </w:r>
-      <w:proofErr w:type="spellStart"/>
-      <w:r>
-        <w:rPr>
-          <w:sz w:val="20"/>
-          <w:szCs w:val="20"/>
-        </w:rPr>
-        <w:t>S.Rajasekaran</w:t>
-      </w:r>
-      <w:proofErr w:type="spellEnd"/>
+        <w:t>: S.Rajasekaran</w:t>
+      </w:r>
       <w:r>
         <w:rPr>
           <w:sz w:val="20"/>
@@ -318,22 +309,7 @@
           <w:szCs w:val="20"/>
         </w:rPr>
         <w:tab/>
-      </w:r>
-      <w:proofErr w:type="spellStart"/>
-      <w:r>
-        <w:rPr>
-          <w:sz w:val="20"/>
-          <w:szCs w:val="20"/>
-        </w:rPr>
-        <w:t>Sem</w:t>
-      </w:r>
-      <w:proofErr w:type="spellEnd"/>
-      <w:r>
-        <w:rPr>
-          <w:sz w:val="20"/>
-          <w:szCs w:val="20"/>
-        </w:rPr>
-        <w:t>/Year</w:t>
+        <w:t>Sem/Year</w:t>
       </w:r>
       <w:r>
         <w:rPr>
@@ -419,23 +395,7 @@
           <w:sz w:val="20"/>
           <w:szCs w:val="20"/>
         </w:rPr>
-        <w:t xml:space="preserve">Be familiar </w:t>
-      </w:r>
-      <w:proofErr w:type="gramStart"/>
-      <w:r>
-        <w:rPr>
-          <w:sz w:val="20"/>
-          <w:szCs w:val="20"/>
-        </w:rPr>
-        <w:t>with  the</w:t>
-      </w:r>
-      <w:proofErr w:type="gramEnd"/>
-      <w:r>
-        <w:rPr>
-          <w:sz w:val="20"/>
-          <w:szCs w:val="20"/>
-        </w:rPr>
-        <w:t xml:space="preserve"> network protocol stack.</w:t>
+        <w:t>Be familiar with  the network protocol stack.</w:t>
       </w:r>
     </w:p>
     <w:p>
@@ -501,22 +461,13 @@
           <w:sz w:val="20"/>
           <w:szCs w:val="20"/>
         </w:rPr>
-        <w:t xml:space="preserve">Gain knowledge about different mobile platforms and application </w:t>
-      </w:r>
-      <w:proofErr w:type="gramStart"/>
-      <w:r>
-        <w:rPr>
-          <w:sz w:val="20"/>
-          <w:szCs w:val="20"/>
-        </w:rPr>
-        <w:t>development .</w:t>
-      </w:r>
-      <w:proofErr w:type="gramEnd"/>
+        <w:t>Gain knowledge about different mobile platforms and application development .</w:t>
+      </w:r>
     </w:p>
     <w:p/>
     <w:tbl>
       <w:tblPr>
-        <w:tblW w:w="9402" w:type="dxa"/>
+        <w:tblW w:w="9576" w:type="dxa"/>
         <w:tblBorders>
           <w:top w:val="single" w:sz="4" w:space="0" w:color="auto"/>
           <w:left w:val="single" w:sz="4" w:space="0" w:color="auto"/>
@@ -528,10 +479,12 @@
         <w:tblLook w:val="04A0"/>
       </w:tblPr>
       <w:tblGrid>
-        <w:gridCol w:w="860"/>
-        <w:gridCol w:w="5908"/>
-        <w:gridCol w:w="1176"/>
-        <w:gridCol w:w="1458"/>
+        <w:gridCol w:w="813"/>
+        <w:gridCol w:w="524"/>
+        <w:gridCol w:w="4508"/>
+        <w:gridCol w:w="1145"/>
+        <w:gridCol w:w="1218"/>
+        <w:gridCol w:w="1368"/>
       </w:tblGrid>
       <w:tr>
         <w:trPr>
@@ -539,7 +492,24 @@
         </w:trPr>
         <w:tc>
           <w:tcPr>
-            <w:tcW w:w="9402" w:type="dxa"/>
+            <w:tcW w:w="1337" w:type="dxa"/>
+            <w:gridSpan w:val="2"/>
+          </w:tcPr>
+          <w:p>
+            <w:pPr>
+              <w:pStyle w:val="NoSpacing"/>
+              <w:jc w:val="center"/>
+              <w:rPr>
+                <w:b/>
+                <w:sz w:val="20"/>
+                <w:szCs w:val="20"/>
+              </w:rPr>
+            </w:pPr>
+          </w:p>
+        </w:tc>
+        <w:tc>
+          <w:tcPr>
+            <w:tcW w:w="8239" w:type="dxa"/>
             <w:gridSpan w:val="4"/>
             <w:vAlign w:val="center"/>
           </w:tcPr>
@@ -579,7 +549,7 @@
         </w:trPr>
         <w:tc>
           <w:tcPr>
-            <w:tcW w:w="860" w:type="dxa"/>
+            <w:tcW w:w="813" w:type="dxa"/>
             <w:vAlign w:val="center"/>
           </w:tcPr>
           <w:p>
@@ -592,7 +562,6 @@
                 <w:szCs w:val="20"/>
               </w:rPr>
             </w:pPr>
-            <w:proofErr w:type="spellStart"/>
             <w:r>
               <w:rPr>
                 <w:b/>
@@ -601,12 +570,12 @@
               </w:rPr>
               <w:t>S.No</w:t>
             </w:r>
-            <w:proofErr w:type="spellEnd"/>
-          </w:p>
-        </w:tc>
-        <w:tc>
-          <w:tcPr>
-            <w:tcW w:w="5908" w:type="dxa"/>
+          </w:p>
+        </w:tc>
+        <w:tc>
+          <w:tcPr>
+            <w:tcW w:w="5032" w:type="dxa"/>
+            <w:gridSpan w:val="2"/>
             <w:vAlign w:val="center"/>
           </w:tcPr>
           <w:p>
@@ -631,7 +600,7 @@
         </w:tc>
         <w:tc>
           <w:tcPr>
-            <w:tcW w:w="1176" w:type="dxa"/>
+            <w:tcW w:w="1145" w:type="dxa"/>
             <w:vAlign w:val="center"/>
           </w:tcPr>
           <w:p>
@@ -656,7 +625,31 @@
         </w:tc>
         <w:tc>
           <w:tcPr>
-            <w:tcW w:w="1458" w:type="dxa"/>
+            <w:tcW w:w="1218" w:type="dxa"/>
+          </w:tcPr>
+          <w:p>
+            <w:pPr>
+              <w:pStyle w:val="NoSpacing"/>
+              <w:jc w:val="center"/>
+              <w:rPr>
+                <w:b/>
+                <w:sz w:val="20"/>
+                <w:szCs w:val="20"/>
+              </w:rPr>
+            </w:pPr>
+            <w:r>
+              <w:rPr>
+                <w:b/>
+                <w:sz w:val="20"/>
+                <w:szCs w:val="20"/>
+              </w:rPr>
+              <w:t>Mode of Teaching</w:t>
+            </w:r>
+          </w:p>
+        </w:tc>
+        <w:tc>
+          <w:tcPr>
+            <w:tcW w:w="1368" w:type="dxa"/>
             <w:vAlign w:val="center"/>
           </w:tcPr>
           <w:p>
@@ -686,7 +679,7 @@
         </w:trPr>
         <w:tc>
           <w:tcPr>
-            <w:tcW w:w="860" w:type="dxa"/>
+            <w:tcW w:w="813" w:type="dxa"/>
             <w:vAlign w:val="center"/>
           </w:tcPr>
           <w:p>
@@ -709,7 +702,8 @@
         </w:tc>
         <w:tc>
           <w:tcPr>
-            <w:tcW w:w="5908" w:type="dxa"/>
+            <w:tcW w:w="5032" w:type="dxa"/>
+            <w:gridSpan w:val="2"/>
             <w:vAlign w:val="center"/>
           </w:tcPr>
           <w:p>
@@ -738,7 +732,7 @@
         </w:tc>
         <w:tc>
           <w:tcPr>
-            <w:tcW w:w="1176" w:type="dxa"/>
+            <w:tcW w:w="1145" w:type="dxa"/>
             <w:vAlign w:val="center"/>
           </w:tcPr>
           <w:p>
@@ -761,7 +755,30 @@
         </w:tc>
         <w:tc>
           <w:tcPr>
-            <w:tcW w:w="1458" w:type="dxa"/>
+            <w:tcW w:w="1218" w:type="dxa"/>
+            <w:vAlign w:val="center"/>
+          </w:tcPr>
+          <w:p>
+            <w:pPr>
+              <w:pStyle w:val="NoSpacing"/>
+              <w:jc w:val="center"/>
+              <w:rPr>
+                <w:sz w:val="20"/>
+                <w:szCs w:val="20"/>
+              </w:rPr>
+            </w:pPr>
+            <w:r>
+              <w:rPr>
+                <w:sz w:val="20"/>
+                <w:szCs w:val="20"/>
+              </w:rPr>
+              <w:t>C&amp;B</w:t>
+            </w:r>
+          </w:p>
+        </w:tc>
+        <w:tc>
+          <w:tcPr>
+            <w:tcW w:w="1368" w:type="dxa"/>
             <w:vAlign w:val="center"/>
           </w:tcPr>
           <w:p>
@@ -789,7 +806,7 @@
         </w:trPr>
         <w:tc>
           <w:tcPr>
-            <w:tcW w:w="860" w:type="dxa"/>
+            <w:tcW w:w="813" w:type="dxa"/>
             <w:vAlign w:val="center"/>
           </w:tcPr>
           <w:p>
@@ -812,7 +829,8 @@
         </w:tc>
         <w:tc>
           <w:tcPr>
-            <w:tcW w:w="5908" w:type="dxa"/>
+            <w:tcW w:w="5032" w:type="dxa"/>
+            <w:gridSpan w:val="2"/>
             <w:vAlign w:val="center"/>
           </w:tcPr>
           <w:p>
@@ -834,7 +852,7 @@
         </w:tc>
         <w:tc>
           <w:tcPr>
-            <w:tcW w:w="1176" w:type="dxa"/>
+            <w:tcW w:w="1145" w:type="dxa"/>
             <w:vAlign w:val="center"/>
           </w:tcPr>
           <w:p>
@@ -857,7 +875,30 @@
         </w:tc>
         <w:tc>
           <w:tcPr>
-            <w:tcW w:w="1458" w:type="dxa"/>
+            <w:tcW w:w="1218" w:type="dxa"/>
+            <w:vAlign w:val="center"/>
+          </w:tcPr>
+          <w:p>
+            <w:pPr>
+              <w:pStyle w:val="NoSpacing"/>
+              <w:jc w:val="center"/>
+              <w:rPr>
+                <w:sz w:val="20"/>
+                <w:szCs w:val="20"/>
+              </w:rPr>
+            </w:pPr>
+            <w:r>
+              <w:rPr>
+                <w:sz w:val="20"/>
+                <w:szCs w:val="20"/>
+              </w:rPr>
+              <w:t>C&amp;B</w:t>
+            </w:r>
+          </w:p>
+        </w:tc>
+        <w:tc>
+          <w:tcPr>
+            <w:tcW w:w="1368" w:type="dxa"/>
             <w:vAlign w:val="center"/>
           </w:tcPr>
           <w:p>
@@ -885,7 +926,7 @@
         </w:trPr>
         <w:tc>
           <w:tcPr>
-            <w:tcW w:w="860" w:type="dxa"/>
+            <w:tcW w:w="813" w:type="dxa"/>
             <w:vAlign w:val="center"/>
           </w:tcPr>
           <w:p>
@@ -908,7 +949,8 @@
         </w:tc>
         <w:tc>
           <w:tcPr>
-            <w:tcW w:w="5908" w:type="dxa"/>
+            <w:tcW w:w="5032" w:type="dxa"/>
+            <w:gridSpan w:val="2"/>
             <w:vAlign w:val="center"/>
           </w:tcPr>
           <w:p>
@@ -930,7 +972,7 @@
         </w:tc>
         <w:tc>
           <w:tcPr>
-            <w:tcW w:w="1176" w:type="dxa"/>
+            <w:tcW w:w="1145" w:type="dxa"/>
             <w:vAlign w:val="center"/>
           </w:tcPr>
           <w:p>
@@ -953,7 +995,30 @@
         </w:tc>
         <w:tc>
           <w:tcPr>
-            <w:tcW w:w="1458" w:type="dxa"/>
+            <w:tcW w:w="1218" w:type="dxa"/>
+            <w:vAlign w:val="center"/>
+          </w:tcPr>
+          <w:p>
+            <w:pPr>
+              <w:pStyle w:val="NoSpacing"/>
+              <w:jc w:val="center"/>
+              <w:rPr>
+                <w:sz w:val="20"/>
+                <w:szCs w:val="20"/>
+              </w:rPr>
+            </w:pPr>
+            <w:r>
+              <w:rPr>
+                <w:sz w:val="20"/>
+                <w:szCs w:val="20"/>
+              </w:rPr>
+              <w:t>C&amp;B</w:t>
+            </w:r>
+          </w:p>
+        </w:tc>
+        <w:tc>
+          <w:tcPr>
+            <w:tcW w:w="1368" w:type="dxa"/>
             <w:vAlign w:val="center"/>
           </w:tcPr>
           <w:p>
@@ -981,7 +1046,7 @@
         </w:trPr>
         <w:tc>
           <w:tcPr>
-            <w:tcW w:w="860" w:type="dxa"/>
+            <w:tcW w:w="813" w:type="dxa"/>
             <w:vAlign w:val="center"/>
           </w:tcPr>
           <w:p>
@@ -1004,7 +1069,8 @@
         </w:tc>
         <w:tc>
           <w:tcPr>
-            <w:tcW w:w="5908" w:type="dxa"/>
+            <w:tcW w:w="5032" w:type="dxa"/>
+            <w:gridSpan w:val="2"/>
             <w:vAlign w:val="center"/>
           </w:tcPr>
           <w:p>
@@ -1026,7 +1092,7 @@
         </w:tc>
         <w:tc>
           <w:tcPr>
-            <w:tcW w:w="1176" w:type="dxa"/>
+            <w:tcW w:w="1145" w:type="dxa"/>
             <w:vAlign w:val="center"/>
           </w:tcPr>
           <w:p>
@@ -1049,7 +1115,30 @@
         </w:tc>
         <w:tc>
           <w:tcPr>
-            <w:tcW w:w="1458" w:type="dxa"/>
+            <w:tcW w:w="1218" w:type="dxa"/>
+            <w:vAlign w:val="center"/>
+          </w:tcPr>
+          <w:p>
+            <w:pPr>
+              <w:pStyle w:val="NoSpacing"/>
+              <w:jc w:val="center"/>
+              <w:rPr>
+                <w:sz w:val="20"/>
+                <w:szCs w:val="20"/>
+              </w:rPr>
+            </w:pPr>
+            <w:r>
+              <w:rPr>
+                <w:sz w:val="20"/>
+                <w:szCs w:val="20"/>
+              </w:rPr>
+              <w:t>C&amp;B</w:t>
+            </w:r>
+          </w:p>
+        </w:tc>
+        <w:tc>
+          <w:tcPr>
+            <w:tcW w:w="1368" w:type="dxa"/>
             <w:vAlign w:val="center"/>
           </w:tcPr>
           <w:p>
@@ -1077,7 +1166,7 @@
         </w:trPr>
         <w:tc>
           <w:tcPr>
-            <w:tcW w:w="860" w:type="dxa"/>
+            <w:tcW w:w="813" w:type="dxa"/>
             <w:vAlign w:val="center"/>
           </w:tcPr>
           <w:p>
@@ -1100,7 +1189,8 @@
         </w:tc>
         <w:tc>
           <w:tcPr>
-            <w:tcW w:w="5908" w:type="dxa"/>
+            <w:tcW w:w="5032" w:type="dxa"/>
+            <w:gridSpan w:val="2"/>
             <w:vAlign w:val="center"/>
           </w:tcPr>
           <w:p>
@@ -1122,7 +1212,7 @@
         </w:tc>
         <w:tc>
           <w:tcPr>
-            <w:tcW w:w="1176" w:type="dxa"/>
+            <w:tcW w:w="1145" w:type="dxa"/>
             <w:vAlign w:val="center"/>
           </w:tcPr>
           <w:p>
@@ -1145,7 +1235,30 @@
         </w:tc>
         <w:tc>
           <w:tcPr>
-            <w:tcW w:w="1458" w:type="dxa"/>
+            <w:tcW w:w="1218" w:type="dxa"/>
+            <w:vAlign w:val="center"/>
+          </w:tcPr>
+          <w:p>
+            <w:pPr>
+              <w:pStyle w:val="NoSpacing"/>
+              <w:jc w:val="center"/>
+              <w:rPr>
+                <w:sz w:val="20"/>
+                <w:szCs w:val="20"/>
+              </w:rPr>
+            </w:pPr>
+            <w:r>
+              <w:rPr>
+                <w:sz w:val="20"/>
+                <w:szCs w:val="20"/>
+              </w:rPr>
+              <w:t>PPT</w:t>
+            </w:r>
+          </w:p>
+        </w:tc>
+        <w:tc>
+          <w:tcPr>
+            <w:tcW w:w="1368" w:type="dxa"/>
             <w:vAlign w:val="center"/>
           </w:tcPr>
           <w:p>
@@ -1173,7 +1286,7 @@
         </w:trPr>
         <w:tc>
           <w:tcPr>
-            <w:tcW w:w="860" w:type="dxa"/>
+            <w:tcW w:w="813" w:type="dxa"/>
             <w:vAlign w:val="center"/>
           </w:tcPr>
           <w:p>
@@ -1196,7 +1309,8 @@
         </w:tc>
         <w:tc>
           <w:tcPr>
-            <w:tcW w:w="5908" w:type="dxa"/>
+            <w:tcW w:w="5032" w:type="dxa"/>
+            <w:gridSpan w:val="2"/>
             <w:vAlign w:val="center"/>
           </w:tcPr>
           <w:p>
@@ -1232,7 +1346,7 @@
         </w:tc>
         <w:tc>
           <w:tcPr>
-            <w:tcW w:w="1176" w:type="dxa"/>
+            <w:tcW w:w="1145" w:type="dxa"/>
             <w:vAlign w:val="center"/>
           </w:tcPr>
           <w:p>
@@ -1255,7 +1369,30 @@
         </w:tc>
         <w:tc>
           <w:tcPr>
-            <w:tcW w:w="1458" w:type="dxa"/>
+            <w:tcW w:w="1218" w:type="dxa"/>
+            <w:vAlign w:val="center"/>
+          </w:tcPr>
+          <w:p>
+            <w:pPr>
+              <w:pStyle w:val="NoSpacing"/>
+              <w:jc w:val="center"/>
+              <w:rPr>
+                <w:sz w:val="20"/>
+                <w:szCs w:val="20"/>
+              </w:rPr>
+            </w:pPr>
+            <w:r>
+              <w:rPr>
+                <w:sz w:val="20"/>
+                <w:szCs w:val="20"/>
+              </w:rPr>
+              <w:t>C&amp;B</w:t>
+            </w:r>
+          </w:p>
+        </w:tc>
+        <w:tc>
+          <w:tcPr>
+            <w:tcW w:w="1368" w:type="dxa"/>
             <w:vAlign w:val="center"/>
           </w:tcPr>
           <w:p>
@@ -1283,7 +1420,7 @@
         </w:trPr>
         <w:tc>
           <w:tcPr>
-            <w:tcW w:w="860" w:type="dxa"/>
+            <w:tcW w:w="813" w:type="dxa"/>
             <w:vAlign w:val="center"/>
           </w:tcPr>
           <w:p>
@@ -1306,7 +1443,8 @@
         </w:tc>
         <w:tc>
           <w:tcPr>
-            <w:tcW w:w="5908" w:type="dxa"/>
+            <w:tcW w:w="5032" w:type="dxa"/>
+            <w:gridSpan w:val="2"/>
             <w:vAlign w:val="center"/>
           </w:tcPr>
           <w:p>
@@ -1328,7 +1466,7 @@
         </w:tc>
         <w:tc>
           <w:tcPr>
-            <w:tcW w:w="1176" w:type="dxa"/>
+            <w:tcW w:w="1145" w:type="dxa"/>
             <w:vAlign w:val="center"/>
           </w:tcPr>
           <w:p>
@@ -1351,7 +1489,30 @@
         </w:tc>
         <w:tc>
           <w:tcPr>
-            <w:tcW w:w="1458" w:type="dxa"/>
+            <w:tcW w:w="1218" w:type="dxa"/>
+            <w:vAlign w:val="center"/>
+          </w:tcPr>
+          <w:p>
+            <w:pPr>
+              <w:pStyle w:val="NoSpacing"/>
+              <w:jc w:val="center"/>
+              <w:rPr>
+                <w:sz w:val="20"/>
+                <w:szCs w:val="20"/>
+              </w:rPr>
+            </w:pPr>
+            <w:r>
+              <w:rPr>
+                <w:sz w:val="20"/>
+                <w:szCs w:val="20"/>
+              </w:rPr>
+              <w:t>C&amp;B</w:t>
+            </w:r>
+          </w:p>
+        </w:tc>
+        <w:tc>
+          <w:tcPr>
+            <w:tcW w:w="1368" w:type="dxa"/>
             <w:vAlign w:val="center"/>
           </w:tcPr>
           <w:p>
@@ -1379,7 +1540,7 @@
         </w:trPr>
         <w:tc>
           <w:tcPr>
-            <w:tcW w:w="860" w:type="dxa"/>
+            <w:tcW w:w="813" w:type="dxa"/>
             <w:vAlign w:val="center"/>
           </w:tcPr>
           <w:p>
@@ -1402,7 +1563,8 @@
         </w:tc>
         <w:tc>
           <w:tcPr>
-            <w:tcW w:w="5908" w:type="dxa"/>
+            <w:tcW w:w="5032" w:type="dxa"/>
+            <w:gridSpan w:val="2"/>
             <w:vAlign w:val="center"/>
           </w:tcPr>
           <w:p>
@@ -1424,7 +1586,7 @@
         </w:tc>
         <w:tc>
           <w:tcPr>
-            <w:tcW w:w="1176" w:type="dxa"/>
+            <w:tcW w:w="1145" w:type="dxa"/>
             <w:vAlign w:val="center"/>
           </w:tcPr>
           <w:p>
@@ -1447,7 +1609,30 @@
         </w:tc>
         <w:tc>
           <w:tcPr>
-            <w:tcW w:w="1458" w:type="dxa"/>
+            <w:tcW w:w="1218" w:type="dxa"/>
+            <w:vAlign w:val="center"/>
+          </w:tcPr>
+          <w:p>
+            <w:pPr>
+              <w:pStyle w:val="NoSpacing"/>
+              <w:jc w:val="center"/>
+              <w:rPr>
+                <w:sz w:val="20"/>
+                <w:szCs w:val="20"/>
+              </w:rPr>
+            </w:pPr>
+            <w:r>
+              <w:rPr>
+                <w:sz w:val="20"/>
+                <w:szCs w:val="20"/>
+              </w:rPr>
+              <w:t>C&amp;B</w:t>
+            </w:r>
+          </w:p>
+        </w:tc>
+        <w:tc>
+          <w:tcPr>
+            <w:tcW w:w="1368" w:type="dxa"/>
             <w:vAlign w:val="center"/>
           </w:tcPr>
           <w:p>
@@ -1475,7 +1660,7 @@
         </w:trPr>
         <w:tc>
           <w:tcPr>
-            <w:tcW w:w="860" w:type="dxa"/>
+            <w:tcW w:w="813" w:type="dxa"/>
             <w:vAlign w:val="center"/>
           </w:tcPr>
           <w:p>
@@ -1498,7 +1683,8 @@
         </w:tc>
         <w:tc>
           <w:tcPr>
-            <w:tcW w:w="5908" w:type="dxa"/>
+            <w:tcW w:w="5032" w:type="dxa"/>
+            <w:gridSpan w:val="2"/>
             <w:vAlign w:val="center"/>
           </w:tcPr>
           <w:p>
@@ -1520,7 +1706,7 @@
         </w:tc>
         <w:tc>
           <w:tcPr>
-            <w:tcW w:w="1176" w:type="dxa"/>
+            <w:tcW w:w="1145" w:type="dxa"/>
             <w:vAlign w:val="center"/>
           </w:tcPr>
           <w:p>
@@ -1543,7 +1729,30 @@
         </w:tc>
         <w:tc>
           <w:tcPr>
-            <w:tcW w:w="1458" w:type="dxa"/>
+            <w:tcW w:w="1218" w:type="dxa"/>
+            <w:vAlign w:val="center"/>
+          </w:tcPr>
+          <w:p>
+            <w:pPr>
+              <w:pStyle w:val="NoSpacing"/>
+              <w:jc w:val="center"/>
+              <w:rPr>
+                <w:sz w:val="20"/>
+                <w:szCs w:val="20"/>
+              </w:rPr>
+            </w:pPr>
+            <w:r>
+              <w:rPr>
+                <w:sz w:val="20"/>
+                <w:szCs w:val="20"/>
+              </w:rPr>
+              <w:t>C&amp;B</w:t>
+            </w:r>
+          </w:p>
+        </w:tc>
+        <w:tc>
+          <w:tcPr>
+            <w:tcW w:w="1368" w:type="dxa"/>
             <w:vAlign w:val="center"/>
           </w:tcPr>
           <w:p>
@@ -1660,7 +1869,6 @@
                 <w:szCs w:val="20"/>
               </w:rPr>
             </w:pPr>
-            <w:proofErr w:type="spellStart"/>
             <w:r>
               <w:rPr>
                 <w:b/>
@@ -1669,7 +1877,6 @@
               </w:rPr>
               <w:t>S.No</w:t>
             </w:r>
-            <w:proofErr w:type="spellEnd"/>
           </w:p>
         </w:tc>
         <w:tc>
@@ -2418,23 +2625,7 @@
                 <w:sz w:val="20"/>
                 <w:szCs w:val="20"/>
               </w:rPr>
-              <w:t xml:space="preserve">Adaptation of </w:t>
-            </w:r>
-            <w:proofErr w:type="spellStart"/>
-            <w:r>
-              <w:rPr>
-                <w:sz w:val="20"/>
-                <w:szCs w:val="20"/>
-              </w:rPr>
-              <w:t>tCP</w:t>
-            </w:r>
-            <w:proofErr w:type="spellEnd"/>
-            <w:r>
-              <w:rPr>
-                <w:sz w:val="20"/>
-                <w:szCs w:val="20"/>
-              </w:rPr>
-              <w:t xml:space="preserve"> Window</w:t>
+              <w:t>Adaptation of tCP Window</w:t>
             </w:r>
           </w:p>
         </w:tc>
@@ -2683,7 +2874,6 @@
                 <w:szCs w:val="20"/>
               </w:rPr>
             </w:pPr>
-            <w:proofErr w:type="spellStart"/>
             <w:r>
               <w:rPr>
                 <w:b/>
@@ -2692,7 +2882,6 @@
               </w:rPr>
               <w:t>S.No</w:t>
             </w:r>
-            <w:proofErr w:type="spellEnd"/>
           </w:p>
         </w:tc>
         <w:tc>
@@ -3387,7 +3576,6 @@
                 <w:szCs w:val="20"/>
               </w:rPr>
             </w:pPr>
-            <w:proofErr w:type="spellStart"/>
             <w:r>
               <w:rPr>
                 <w:b/>
@@ -3396,7 +3584,6 @@
               </w:rPr>
               <w:t>S.No</w:t>
             </w:r>
-            <w:proofErr w:type="spellEnd"/>
           </w:p>
         </w:tc>
         <w:tc>
@@ -4508,7 +4695,6 @@
                 <w:szCs w:val="20"/>
               </w:rPr>
             </w:pPr>
-            <w:proofErr w:type="spellStart"/>
             <w:r>
               <w:rPr>
                 <w:b/>
@@ -4517,7 +4703,6 @@
               </w:rPr>
               <w:t>S.No</w:t>
             </w:r>
-            <w:proofErr w:type="spellEnd"/>
           </w:p>
         </w:tc>
         <w:tc>
@@ -4966,21 +5151,12 @@
               </w:rPr>
               <w:t xml:space="preserve">SDK : </w:t>
             </w:r>
-            <w:proofErr w:type="spellStart"/>
-            <w:r>
-              <w:rPr>
-                <w:sz w:val="20"/>
-                <w:szCs w:val="20"/>
-              </w:rPr>
-              <w:t>iOS</w:t>
-            </w:r>
-            <w:proofErr w:type="spellEnd"/>
-            <w:r>
-              <w:rPr>
-                <w:sz w:val="20"/>
-                <w:szCs w:val="20"/>
-              </w:rPr>
-              <w:t>, Android, BlackBerry, Windows</w:t>
+            <w:r>
+              <w:rPr>
+                <w:sz w:val="20"/>
+                <w:szCs w:val="20"/>
+              </w:rPr>
+              <w:t>iOS, Android, BlackBerry, Windows</w:t>
             </w:r>
             <w:r>
               <w:rPr>
@@ -5850,6 +6026,7 @@
   <w:style w:type="character" w:default="1" w:styleId="DefaultParagraphFont">
     <w:name w:val="Default Paragraph Font"/>
     <w:uiPriority w:val="1"/>
+    <w:semiHidden/>
     <w:unhideWhenUsed/>
   </w:style>
   <w:style w:type="table" w:default="1" w:styleId="TableNormal">

</xml_diff>